<commit_message>
Inicio de alinea d
</commit_message>
<xml_diff>
--- a/1º Trabalho/Modelo Relacional.docx
+++ b/1º Trabalho/Modelo Relacional.docx
@@ -301,14 +301,93 @@
           <w:rFonts w:cstheme="minorHAnsi"/>
           <w:sz w:val="24"/>
         </w:rPr>
-        <w:t>, associado[in(a</w:t>
-      </w:r>
-      <w:r>
-        <w:rPr>
-          <w:rFonts w:cstheme="minorHAnsi"/>
-          <w:sz w:val="24"/>
-        </w:rPr>
-        <w:t>lojamento, pessoa)]</w:t>
+        <w:t>, associado[</w:t>
+      </w:r>
+      <w:proofErr w:type="spellStart"/>
+      <w:r>
+        <w:rPr>
+          <w:rFonts w:cstheme="minorHAnsi"/>
+          <w:sz w:val="24"/>
+        </w:rPr>
+        <w:t>varchar</w:t>
+      </w:r>
+      <w:proofErr w:type="spellEnd"/>
+      <w:r>
+        <w:rPr>
+          <w:rFonts w:cstheme="minorHAnsi"/>
+          <w:sz w:val="24"/>
+        </w:rPr>
+        <w:t xml:space="preserve">(10) </w:t>
+      </w:r>
+      <w:r>
+        <w:rPr>
+          <w:rFonts w:cstheme="minorHAnsi"/>
+          <w:sz w:val="24"/>
+        </w:rPr>
+        <w:t>in(</w:t>
+      </w:r>
+      <w:r>
+        <w:rPr>
+          <w:rFonts w:cstheme="minorHAnsi"/>
+          <w:sz w:val="24"/>
+        </w:rPr>
+        <w:t>‘</w:t>
+      </w:r>
+      <w:r>
+        <w:rPr>
+          <w:rFonts w:cstheme="minorHAnsi"/>
+          <w:sz w:val="24"/>
+        </w:rPr>
+        <w:t>a</w:t>
+      </w:r>
+      <w:r>
+        <w:rPr>
+          <w:rFonts w:cstheme="minorHAnsi"/>
+          <w:sz w:val="24"/>
+        </w:rPr>
+        <w:t>lojamento</w:t>
+      </w:r>
+      <w:r>
+        <w:rPr>
+          <w:rFonts w:cstheme="minorHAnsi"/>
+          <w:sz w:val="24"/>
+        </w:rPr>
+        <w:t>’</w:t>
+      </w:r>
+      <w:r>
+        <w:rPr>
+          <w:rFonts w:cstheme="minorHAnsi"/>
+          <w:sz w:val="24"/>
+        </w:rPr>
+        <w:t xml:space="preserve">, </w:t>
+      </w:r>
+      <w:r>
+        <w:rPr>
+          <w:rFonts w:cstheme="minorHAnsi"/>
+          <w:sz w:val="24"/>
+        </w:rPr>
+        <w:t>‘</w:t>
+      </w:r>
+      <w:r>
+        <w:rPr>
+          <w:rFonts w:cstheme="minorHAnsi"/>
+          <w:sz w:val="24"/>
+        </w:rPr>
+        <w:t>pessoa</w:t>
+      </w:r>
+      <w:r>
+        <w:rPr>
+          <w:rFonts w:cstheme="minorHAnsi"/>
+          <w:sz w:val="24"/>
+        </w:rPr>
+        <w:t>’</w:t>
+      </w:r>
+      <w:r>
+        <w:rPr>
+          <w:rFonts w:cstheme="minorHAnsi"/>
+          <w:sz w:val="24"/>
+        </w:rPr>
+        <w:t>)]</w:t>
       </w:r>
       <w:r>
         <w:rPr>
@@ -786,6 +865,7 @@
         <w:t>nome[</w:t>
       </w:r>
       <w:proofErr w:type="spellStart"/>
+      <w:proofErr w:type="gramStart"/>
       <w:r>
         <w:rPr>
           <w:rFonts w:cstheme="minorHAnsi"/>
@@ -801,7 +881,16 @@
           <w:sz w:val="24"/>
           <w:u w:val="single"/>
         </w:rPr>
-        <w:t>(30)], localização[</w:t>
+        <w:t>(</w:t>
+      </w:r>
+      <w:proofErr w:type="gramEnd"/>
+      <w:r>
+        <w:rPr>
+          <w:rFonts w:cstheme="minorHAnsi"/>
+          <w:sz w:val="24"/>
+          <w:u w:val="single"/>
+        </w:rPr>
+        <w:t>30)], localização[</w:t>
       </w:r>
       <w:proofErr w:type="spellStart"/>
       <w:r>
@@ -934,7 +1023,67 @@
           <w:rFonts w:cstheme="minorHAnsi"/>
           <w:sz w:val="24"/>
         </w:rPr>
-        <w:t>])</w:t>
+        <w:t>]</w:t>
+      </w:r>
+      <w:r>
+        <w:rPr>
+          <w:rFonts w:cstheme="minorHAnsi"/>
+          <w:sz w:val="24"/>
+        </w:rPr>
+        <w:t xml:space="preserve">, </w:t>
+      </w:r>
+      <w:proofErr w:type="spellStart"/>
+      <w:r>
+        <w:rPr>
+          <w:rFonts w:cstheme="minorHAnsi"/>
+          <w:sz w:val="24"/>
+        </w:rPr>
+        <w:t>tipoAlojamento</w:t>
+      </w:r>
+      <w:proofErr w:type="spellEnd"/>
+      <w:r>
+        <w:rPr>
+          <w:rFonts w:cstheme="minorHAnsi"/>
+          <w:sz w:val="24"/>
+        </w:rPr>
+        <w:t>[</w:t>
+      </w:r>
+      <w:proofErr w:type="spellStart"/>
+      <w:r>
+        <w:rPr>
+          <w:rFonts w:cstheme="minorHAnsi"/>
+          <w:sz w:val="24"/>
+        </w:rPr>
+        <w:t>varchar</w:t>
+      </w:r>
+      <w:proofErr w:type="spellEnd"/>
+      <w:r>
+        <w:rPr>
+          <w:rFonts w:cstheme="minorHAnsi"/>
+          <w:sz w:val="24"/>
+        </w:rPr>
+        <w:t>(8) in(</w:t>
+      </w:r>
+      <w:r>
+        <w:rPr>
+          <w:rFonts w:cstheme="minorHAnsi"/>
+          <w:sz w:val="24"/>
+        </w:rPr>
+        <w:t>‘bungalow’</w:t>
+      </w:r>
+      <w:r>
+        <w:rPr>
+          <w:rFonts w:cstheme="minorHAnsi"/>
+          <w:sz w:val="24"/>
+        </w:rPr>
+        <w:t xml:space="preserve"> , ‘tenda’)]</w:t>
+      </w:r>
+      <w:r>
+        <w:rPr>
+          <w:rFonts w:cstheme="minorHAnsi"/>
+          <w:sz w:val="24"/>
+        </w:rPr>
+        <w:t>)</w:t>
       </w:r>
     </w:p>
     <w:p>
@@ -987,6 +1136,7 @@
           <w:sz w:val="24"/>
         </w:rPr>
       </w:pPr>
+      <w:bookmarkStart w:id="0" w:name="_GoBack"/>
       <w:r>
         <w:rPr>
           <w:rFonts w:cstheme="minorHAnsi"/>
@@ -1086,6 +1236,7 @@
         <w:t>)</w:t>
       </w:r>
     </w:p>
+    <w:bookmarkEnd w:id="0"/>
     <w:p>
       <w:pPr>
         <w:pStyle w:val="PargrafodaLista"/>
@@ -2314,6 +2465,7 @@
           <w:rFonts w:cstheme="minorHAnsi"/>
           <w:sz w:val="24"/>
         </w:rPr>
+        <w:lastRenderedPageBreak/>
         <w:t>HóspedeEstada</w:t>
       </w:r>
       <w:proofErr w:type="spellEnd"/>
@@ -2436,7 +2588,6 @@
           <w:rFonts w:cstheme="minorHAnsi"/>
           <w:sz w:val="24"/>
         </w:rPr>
-        <w:lastRenderedPageBreak/>
         <w:t xml:space="preserve">NIF é chave estrangeira para </w:t>
       </w:r>
       <w:proofErr w:type="spellStart"/>
@@ -2934,8 +3085,6 @@
         </w:rPr>
         <w:t>id</w:t>
       </w:r>
-      <w:bookmarkStart w:id="0" w:name="_GoBack"/>
-      <w:bookmarkEnd w:id="0"/>
       <w:r>
         <w:rPr>
           <w:rFonts w:cstheme="minorHAnsi"/>

</xml_diff>

<commit_message>
Normalize relacional Model, change creates
</commit_message>
<xml_diff>
--- a/1º Trabalho/Modelo Relacional.docx
+++ b/1º Trabalho/Modelo Relacional.docx
@@ -641,8 +641,6 @@
         </w:rPr>
         <w:t>id</w:t>
       </w:r>
-      <w:bookmarkStart w:id="0" w:name="_GoBack"/>
-      <w:bookmarkEnd w:id="0"/>
       <w:r>
         <w:rPr>
           <w:rFonts w:cstheme="minorHAnsi"/>
@@ -866,21 +864,104 @@
         </w:rPr>
         <w:t>Alojamento(</w:t>
       </w:r>
-      <w:r>
-        <w:rPr>
-          <w:rFonts w:cstheme="minorHAnsi"/>
-          <w:sz w:val="24"/>
-          <w:u w:val="single"/>
+      <w:proofErr w:type="spellStart"/>
+      <w:r>
+        <w:rPr>
+          <w:rFonts w:cstheme="minorHAnsi"/>
+          <w:sz w:val="24"/>
+          <w:u w:val="single"/>
+        </w:rPr>
+        <w:t>nomeParque</w:t>
+      </w:r>
+      <w:proofErr w:type="spellEnd"/>
+      <w:r>
+        <w:rPr>
+          <w:rFonts w:cstheme="minorHAnsi"/>
+          <w:sz w:val="24"/>
+          <w:u w:val="single"/>
+        </w:rPr>
+        <w:t>[</w:t>
+      </w:r>
+      <w:proofErr w:type="spellStart"/>
+      <w:proofErr w:type="gramStart"/>
+      <w:r>
+        <w:rPr>
+          <w:rFonts w:cstheme="minorHAnsi"/>
+          <w:sz w:val="24"/>
+          <w:u w:val="single"/>
+        </w:rPr>
+        <w:t>nvarchar</w:t>
+      </w:r>
+      <w:proofErr w:type="spellEnd"/>
+      <w:r>
+        <w:rPr>
+          <w:rFonts w:cstheme="minorHAnsi"/>
+          <w:sz w:val="24"/>
+          <w:u w:val="single"/>
+        </w:rPr>
+        <w:t>(</w:t>
+      </w:r>
+      <w:proofErr w:type="gramEnd"/>
+      <w:r>
+        <w:rPr>
+          <w:rFonts w:cstheme="minorHAnsi"/>
+          <w:sz w:val="24"/>
+          <w:u w:val="single"/>
+        </w:rPr>
+        <w:t>30)],</w:t>
+      </w:r>
+      <w:r>
+        <w:rPr>
+          <w:rFonts w:cstheme="minorHAnsi"/>
+          <w:sz w:val="24"/>
+        </w:rPr>
+        <w:t xml:space="preserve"> </w:t>
+      </w:r>
+      <w:r>
+        <w:rPr>
+          <w:rFonts w:cstheme="minorHAnsi"/>
+          <w:sz w:val="24"/>
+          <w:u w:val="single"/>
+        </w:rPr>
+        <w:t>localização[</w:t>
+      </w:r>
+      <w:proofErr w:type="spellStart"/>
+      <w:r>
+        <w:rPr>
+          <w:rFonts w:cstheme="minorHAnsi"/>
+          <w:sz w:val="24"/>
+          <w:u w:val="single"/>
+        </w:rPr>
+        <w:t>nvarchar</w:t>
+      </w:r>
+      <w:proofErr w:type="spellEnd"/>
+      <w:r>
+        <w:rPr>
+          <w:rFonts w:cstheme="minorHAnsi"/>
+          <w:sz w:val="24"/>
+          <w:u w:val="single"/>
+        </w:rPr>
+        <w:t>(30)]</w:t>
+      </w:r>
+      <w:r>
+        <w:rPr>
+          <w:rFonts w:cstheme="minorHAnsi"/>
+          <w:sz w:val="24"/>
+        </w:rPr>
+        <w:t xml:space="preserve">, </w:t>
+      </w:r>
+      <w:r>
+        <w:rPr>
+          <w:rFonts w:cstheme="minorHAnsi"/>
+          <w:sz w:val="24"/>
         </w:rPr>
         <w:t>nome[</w:t>
       </w:r>
       <w:proofErr w:type="spellStart"/>
-      <w:proofErr w:type="gramStart"/>
-      <w:r>
-        <w:rPr>
-          <w:rFonts w:cstheme="minorHAnsi"/>
-          <w:sz w:val="24"/>
-          <w:u w:val="single"/>
+      <w:r>
+        <w:rPr>
+          <w:rFonts w:cstheme="minorHAnsi"/>
+          <w:sz w:val="24"/>
         </w:rPr>
         <w:t>nvarchar</w:t>
       </w:r>
@@ -889,43 +970,22 @@
         <w:rPr>
           <w:rFonts w:cstheme="minorHAnsi"/>
           <w:sz w:val="24"/>
-          <w:u w:val="single"/>
-        </w:rPr>
-        <w:t>(</w:t>
-      </w:r>
-      <w:proofErr w:type="gramEnd"/>
-      <w:r>
-        <w:rPr>
-          <w:rFonts w:cstheme="minorHAnsi"/>
-          <w:sz w:val="24"/>
-          <w:u w:val="single"/>
-        </w:rPr>
-        <w:t>30)], localização[</w:t>
-      </w:r>
-      <w:proofErr w:type="spellStart"/>
-      <w:r>
-        <w:rPr>
-          <w:rFonts w:cstheme="minorHAnsi"/>
-          <w:sz w:val="24"/>
-          <w:u w:val="single"/>
-        </w:rPr>
-        <w:t>nvarchar</w:t>
-      </w:r>
-      <w:proofErr w:type="spellEnd"/>
-      <w:r>
-        <w:rPr>
-          <w:rFonts w:cstheme="minorHAnsi"/>
-          <w:sz w:val="24"/>
-          <w:u w:val="single"/>
-        </w:rPr>
-        <w:t>(30)]</w:t>
-      </w:r>
-      <w:r>
-        <w:rPr>
-          <w:rFonts w:cstheme="minorHAnsi"/>
-          <w:sz w:val="24"/>
-        </w:rPr>
-        <w:t>, descrição[</w:t>
+        </w:rPr>
+        <w:t>(30)],</w:t>
+      </w:r>
+      <w:r>
+        <w:rPr>
+          <w:rFonts w:cstheme="minorHAnsi"/>
+          <w:sz w:val="24"/>
+        </w:rPr>
+        <w:t xml:space="preserve"> </w:t>
+      </w:r>
+      <w:r>
+        <w:rPr>
+          <w:rFonts w:cstheme="minorHAnsi"/>
+          <w:sz w:val="24"/>
+        </w:rPr>
+        <w:t>descrição[</w:t>
       </w:r>
       <w:proofErr w:type="spellStart"/>
       <w:r>
@@ -1095,12 +1155,35 @@
           <w:sz w:val="24"/>
         </w:rPr>
       </w:pPr>
-      <w:r>
-        <w:rPr>
-          <w:rFonts w:cstheme="minorHAnsi"/>
-          <w:sz w:val="24"/>
-        </w:rPr>
-        <w:t xml:space="preserve">Nome é chave estrangeira para </w:t>
+      <w:proofErr w:type="spellStart"/>
+      <w:r>
+        <w:rPr>
+          <w:rFonts w:cstheme="minorHAnsi"/>
+          <w:sz w:val="24"/>
+        </w:rPr>
+        <w:t>n</w:t>
+      </w:r>
+      <w:r>
+        <w:rPr>
+          <w:rFonts w:cstheme="minorHAnsi"/>
+          <w:sz w:val="24"/>
+        </w:rPr>
+        <w:t>ome</w:t>
+      </w:r>
+      <w:r>
+        <w:rPr>
+          <w:rFonts w:cstheme="minorHAnsi"/>
+          <w:sz w:val="24"/>
+        </w:rPr>
+        <w:t>Parque</w:t>
+      </w:r>
+      <w:proofErr w:type="spellEnd"/>
+      <w:r>
+        <w:rPr>
+          <w:rFonts w:cstheme="minorHAnsi"/>
+          <w:sz w:val="24"/>
+        </w:rPr>
+        <w:t xml:space="preserve"> é chave estrangeira para </w:t>
       </w:r>
       <w:proofErr w:type="spellStart"/>
       <w:r>
@@ -1118,6 +1201,29 @@
         </w:rPr>
         <w:t>.</w:t>
       </w:r>
+    </w:p>
+    <w:p>
+      <w:pPr>
+        <w:pStyle w:val="PargrafodaLista"/>
+        <w:numPr>
+          <w:ilvl w:val="1"/>
+          <w:numId w:val="1"/>
+        </w:numPr>
+        <w:jc w:val="both"/>
+        <w:rPr>
+          <w:rFonts w:cstheme="minorHAnsi"/>
+          <w:sz w:val="24"/>
+        </w:rPr>
+      </w:pPr>
+      <w:r>
+        <w:rPr>
+          <w:rFonts w:cstheme="minorHAnsi"/>
+          <w:sz w:val="24"/>
+        </w:rPr>
+        <w:t>nome é chave candidata</w:t>
+      </w:r>
+      <w:bookmarkStart w:id="0" w:name="_GoBack"/>
+      <w:bookmarkEnd w:id="0"/>
     </w:p>
     <w:p>
       <w:pPr>
@@ -1139,13 +1245,24 @@
         </w:rPr>
         <w:t>Bungalow(</w:t>
       </w:r>
-      <w:r>
-        <w:rPr>
-          <w:rFonts w:cstheme="minorHAnsi"/>
-          <w:sz w:val="24"/>
-          <w:u w:val="single"/>
-        </w:rPr>
-        <w:t>nome[</w:t>
+      <w:bookmarkStart w:id="1" w:name="_Hlk498000686"/>
+      <w:proofErr w:type="spellStart"/>
+      <w:r>
+        <w:rPr>
+          <w:rFonts w:cstheme="minorHAnsi"/>
+          <w:sz w:val="24"/>
+          <w:u w:val="single"/>
+        </w:rPr>
+        <w:t>nomeParque</w:t>
+      </w:r>
+      <w:proofErr w:type="spellEnd"/>
+      <w:r>
+        <w:rPr>
+          <w:rFonts w:cstheme="minorHAnsi"/>
+          <w:sz w:val="24"/>
+          <w:u w:val="single"/>
+        </w:rPr>
+        <w:t>[</w:t>
       </w:r>
       <w:proofErr w:type="spellStart"/>
       <w:proofErr w:type="gramStart"/>
@@ -1173,7 +1290,23 @@
           <w:sz w:val="24"/>
           <w:u w:val="single"/>
         </w:rPr>
-        <w:t>30)], localização[</w:t>
+        <w:t>30)],</w:t>
+      </w:r>
+      <w:bookmarkEnd w:id="1"/>
+      <w:r>
+        <w:rPr>
+          <w:rFonts w:cstheme="minorHAnsi"/>
+          <w:sz w:val="24"/>
+        </w:rPr>
+        <w:t xml:space="preserve"> </w:t>
+      </w:r>
+      <w:r>
+        <w:rPr>
+          <w:rFonts w:cstheme="minorHAnsi"/>
+          <w:sz w:val="24"/>
+          <w:u w:val="single"/>
+        </w:rPr>
+        <w:t>localização[</w:t>
       </w:r>
       <w:proofErr w:type="spellStart"/>
       <w:r>
@@ -1249,7 +1382,37 @@
           <w:rFonts w:cstheme="minorHAnsi"/>
           <w:sz w:val="24"/>
         </w:rPr>
-        <w:t>O par nome-localização é chave estrangeira para Alojamento</w:t>
+        <w:t xml:space="preserve">O </w:t>
+      </w:r>
+      <w:r>
+        <w:rPr>
+          <w:rFonts w:cstheme="minorHAnsi"/>
+          <w:sz w:val="24"/>
+        </w:rPr>
+        <w:t>par</w:t>
+      </w:r>
+      <w:r>
+        <w:rPr>
+          <w:rFonts w:cstheme="minorHAnsi"/>
+          <w:sz w:val="24"/>
+        </w:rPr>
+        <w:t xml:space="preserve"> </w:t>
+      </w:r>
+      <w:proofErr w:type="spellStart"/>
+      <w:r>
+        <w:rPr>
+          <w:rFonts w:cstheme="minorHAnsi"/>
+          <w:sz w:val="24"/>
+        </w:rPr>
+        <w:t>nomeParque</w:t>
+      </w:r>
+      <w:proofErr w:type="spellEnd"/>
+      <w:r>
+        <w:rPr>
+          <w:rFonts w:cstheme="minorHAnsi"/>
+          <w:sz w:val="24"/>
+        </w:rPr>
+        <w:t>-localização é chave estrangeira para Alojamento</w:t>
       </w:r>
     </w:p>
     <w:p>
@@ -1272,13 +1435,23 @@
         </w:rPr>
         <w:t>Tenda(</w:t>
       </w:r>
-      <w:r>
-        <w:rPr>
-          <w:rFonts w:cstheme="minorHAnsi"/>
-          <w:sz w:val="24"/>
-          <w:u w:val="single"/>
-        </w:rPr>
-        <w:t>nome[</w:t>
+      <w:proofErr w:type="spellStart"/>
+      <w:r>
+        <w:rPr>
+          <w:rFonts w:cstheme="minorHAnsi"/>
+          <w:sz w:val="24"/>
+          <w:u w:val="single"/>
+        </w:rPr>
+        <w:t>nomeParque</w:t>
+      </w:r>
+      <w:proofErr w:type="spellEnd"/>
+      <w:r>
+        <w:rPr>
+          <w:rFonts w:cstheme="minorHAnsi"/>
+          <w:sz w:val="24"/>
+          <w:u w:val="single"/>
+        </w:rPr>
+        <w:t>[</w:t>
       </w:r>
       <w:proofErr w:type="spellStart"/>
       <w:proofErr w:type="gramStart"/>
@@ -1306,7 +1479,22 @@
           <w:sz w:val="24"/>
           <w:u w:val="single"/>
         </w:rPr>
-        <w:t>30)], localização[</w:t>
+        <w:t>30)],</w:t>
+      </w:r>
+      <w:r>
+        <w:rPr>
+          <w:rFonts w:cstheme="minorHAnsi"/>
+          <w:sz w:val="24"/>
+        </w:rPr>
+        <w:t xml:space="preserve"> </w:t>
+      </w:r>
+      <w:r>
+        <w:rPr>
+          <w:rFonts w:cstheme="minorHAnsi"/>
+          <w:sz w:val="24"/>
+          <w:u w:val="single"/>
+        </w:rPr>
+        <w:t>localização[</w:t>
       </w:r>
       <w:proofErr w:type="spellStart"/>
       <w:r>
@@ -1375,7 +1563,30 @@
           <w:rFonts w:cstheme="minorHAnsi"/>
           <w:sz w:val="24"/>
         </w:rPr>
-        <w:t>O par nome-localização é chave estrangeira para Alojamento</w:t>
+        <w:t xml:space="preserve">O </w:t>
+      </w:r>
+      <w:r>
+        <w:rPr>
+          <w:rFonts w:cstheme="minorHAnsi"/>
+          <w:sz w:val="24"/>
+        </w:rPr>
+        <w:t xml:space="preserve">par </w:t>
+      </w:r>
+      <w:proofErr w:type="spellStart"/>
+      <w:r>
+        <w:rPr>
+          <w:rFonts w:cstheme="minorHAnsi"/>
+          <w:sz w:val="24"/>
+        </w:rPr>
+        <w:t>nomeParque</w:t>
+      </w:r>
+      <w:proofErr w:type="spellEnd"/>
+      <w:r>
+        <w:rPr>
+          <w:rFonts w:cstheme="minorHAnsi"/>
+          <w:sz w:val="24"/>
+        </w:rPr>
+        <w:t>-localização é chave estrangeira para Alojamento</w:t>
       </w:r>
     </w:p>
     <w:p>
@@ -2375,6 +2586,7 @@
           <w:rFonts w:cstheme="minorHAnsi"/>
           <w:sz w:val="24"/>
         </w:rPr>
+        <w:lastRenderedPageBreak/>
         <w:t xml:space="preserve">O par </w:t>
       </w:r>
       <w:proofErr w:type="spellStart"/>
@@ -2461,7 +2673,6 @@
           <w:sz w:val="24"/>
           <w:lang w:val="en-GB"/>
         </w:rPr>
-        <w:lastRenderedPageBreak/>
         <w:t>HóspedeEstada</w:t>
       </w:r>
       <w:proofErr w:type="spellEnd"/>
@@ -2954,13 +3165,23 @@
         </w:rPr>
         <w:t>(</w:t>
       </w:r>
-      <w:r>
-        <w:rPr>
-          <w:rFonts w:cstheme="minorHAnsi"/>
-          <w:sz w:val="24"/>
-          <w:u w:val="single"/>
-        </w:rPr>
-        <w:t>nome[</w:t>
+      <w:proofErr w:type="spellStart"/>
+      <w:r>
+        <w:rPr>
+          <w:rFonts w:cstheme="minorHAnsi"/>
+          <w:sz w:val="24"/>
+          <w:u w:val="single"/>
+        </w:rPr>
+        <w:t>nomeParque</w:t>
+      </w:r>
+      <w:proofErr w:type="spellEnd"/>
+      <w:r>
+        <w:rPr>
+          <w:rFonts w:cstheme="minorHAnsi"/>
+          <w:sz w:val="24"/>
+          <w:u w:val="single"/>
+        </w:rPr>
+        <w:t>[</w:t>
       </w:r>
       <w:proofErr w:type="spellStart"/>
       <w:proofErr w:type="gramStart"/>
@@ -2988,7 +3209,22 @@
           <w:sz w:val="24"/>
           <w:u w:val="single"/>
         </w:rPr>
-        <w:t>30)], localização[</w:t>
+        <w:t>30),</w:t>
+      </w:r>
+      <w:r>
+        <w:rPr>
+          <w:rFonts w:cstheme="minorHAnsi"/>
+          <w:sz w:val="24"/>
+        </w:rPr>
+        <w:t xml:space="preserve"> </w:t>
+      </w:r>
+      <w:r>
+        <w:rPr>
+          <w:rFonts w:cstheme="minorHAnsi"/>
+          <w:sz w:val="24"/>
+          <w:u w:val="single"/>
+        </w:rPr>
+        <w:t>localização[</w:t>
       </w:r>
       <w:proofErr w:type="spellStart"/>
       <w:r>
@@ -3078,7 +3314,37 @@
           <w:rFonts w:cstheme="minorHAnsi"/>
           <w:sz w:val="24"/>
         </w:rPr>
-        <w:t>O par nome-localização é chave estrangeira para Alojamento</w:t>
+        <w:t xml:space="preserve">O </w:t>
+      </w:r>
+      <w:r>
+        <w:rPr>
+          <w:rFonts w:cstheme="minorHAnsi"/>
+          <w:sz w:val="24"/>
+        </w:rPr>
+        <w:t>par</w:t>
+      </w:r>
+      <w:r>
+        <w:rPr>
+          <w:rFonts w:cstheme="minorHAnsi"/>
+          <w:sz w:val="24"/>
+        </w:rPr>
+        <w:t xml:space="preserve"> </w:t>
+      </w:r>
+      <w:proofErr w:type="spellStart"/>
+      <w:r>
+        <w:rPr>
+          <w:rFonts w:cstheme="minorHAnsi"/>
+          <w:sz w:val="24"/>
+        </w:rPr>
+        <w:t>nomeParque</w:t>
+      </w:r>
+      <w:proofErr w:type="spellEnd"/>
+      <w:r>
+        <w:rPr>
+          <w:rFonts w:cstheme="minorHAnsi"/>
+          <w:sz w:val="24"/>
+        </w:rPr>
+        <w:t>-localização é chave estrangeira para Alojamento</w:t>
       </w:r>
     </w:p>
     <w:p>
@@ -3116,6 +3382,268 @@
           <w:sz w:val="24"/>
         </w:rPr>
         <w:t>.id</w:t>
+      </w:r>
+    </w:p>
+    <w:p>
+      <w:pPr>
+        <w:pStyle w:val="PargrafodaLista"/>
+        <w:numPr>
+          <w:ilvl w:val="0"/>
+          <w:numId w:val="4"/>
+        </w:numPr>
+        <w:ind w:left="709"/>
+        <w:jc w:val="both"/>
+        <w:rPr>
+          <w:rFonts w:cstheme="minorHAnsi"/>
+          <w:sz w:val="24"/>
+        </w:rPr>
+      </w:pPr>
+      <w:proofErr w:type="spellStart"/>
+      <w:r>
+        <w:rPr>
+          <w:rFonts w:cstheme="minorHAnsi"/>
+          <w:sz w:val="24"/>
+        </w:rPr>
+        <w:t>Alojamento</w:t>
+      </w:r>
+      <w:r>
+        <w:rPr>
+          <w:rFonts w:cstheme="minorHAnsi"/>
+          <w:sz w:val="24"/>
+        </w:rPr>
+        <w:t>Extra</w:t>
+      </w:r>
+      <w:proofErr w:type="spellEnd"/>
+      <w:r>
+        <w:rPr>
+          <w:rFonts w:cstheme="minorHAnsi"/>
+          <w:sz w:val="24"/>
+        </w:rPr>
+        <w:t>(</w:t>
+      </w:r>
+      <w:proofErr w:type="spellStart"/>
+      <w:r>
+        <w:rPr>
+          <w:rFonts w:cstheme="minorHAnsi"/>
+          <w:sz w:val="24"/>
+          <w:u w:val="single"/>
+        </w:rPr>
+        <w:t>nomeParque</w:t>
+      </w:r>
+      <w:proofErr w:type="spellEnd"/>
+      <w:r>
+        <w:rPr>
+          <w:rFonts w:cstheme="minorHAnsi"/>
+          <w:sz w:val="24"/>
+          <w:u w:val="single"/>
+        </w:rPr>
+        <w:t>[</w:t>
+      </w:r>
+      <w:proofErr w:type="spellStart"/>
+      <w:proofErr w:type="gramStart"/>
+      <w:r>
+        <w:rPr>
+          <w:rFonts w:cstheme="minorHAnsi"/>
+          <w:sz w:val="24"/>
+          <w:u w:val="single"/>
+        </w:rPr>
+        <w:t>nvarchar</w:t>
+      </w:r>
+      <w:proofErr w:type="spellEnd"/>
+      <w:r>
+        <w:rPr>
+          <w:rFonts w:cstheme="minorHAnsi"/>
+          <w:sz w:val="24"/>
+          <w:u w:val="single"/>
+        </w:rPr>
+        <w:t>(</w:t>
+      </w:r>
+      <w:proofErr w:type="gramEnd"/>
+      <w:r>
+        <w:rPr>
+          <w:rFonts w:cstheme="minorHAnsi"/>
+          <w:sz w:val="24"/>
+          <w:u w:val="single"/>
+        </w:rPr>
+        <w:t>30)],</w:t>
+      </w:r>
+      <w:r>
+        <w:rPr>
+          <w:rFonts w:cstheme="minorHAnsi"/>
+          <w:sz w:val="24"/>
+        </w:rPr>
+        <w:t xml:space="preserve"> </w:t>
+      </w:r>
+      <w:r>
+        <w:rPr>
+          <w:rFonts w:cstheme="minorHAnsi"/>
+          <w:sz w:val="24"/>
+          <w:u w:val="single"/>
+        </w:rPr>
+        <w:t>localização[</w:t>
+      </w:r>
+      <w:proofErr w:type="spellStart"/>
+      <w:r>
+        <w:rPr>
+          <w:rFonts w:cstheme="minorHAnsi"/>
+          <w:sz w:val="24"/>
+          <w:u w:val="single"/>
+        </w:rPr>
+        <w:t>nvarchar</w:t>
+      </w:r>
+      <w:proofErr w:type="spellEnd"/>
+      <w:r>
+        <w:rPr>
+          <w:rFonts w:cstheme="minorHAnsi"/>
+          <w:sz w:val="24"/>
+          <w:u w:val="single"/>
+        </w:rPr>
+        <w:t>(30)]</w:t>
+      </w:r>
+      <w:r>
+        <w:rPr>
+          <w:rFonts w:cstheme="minorHAnsi"/>
+          <w:sz w:val="24"/>
+          <w:u w:val="single"/>
+        </w:rPr>
+        <w:t>,</w:t>
+      </w:r>
+      <w:r>
+        <w:rPr>
+          <w:rFonts w:cstheme="minorHAnsi"/>
+          <w:sz w:val="24"/>
+          <w:u w:val="single"/>
+        </w:rPr>
+        <w:t xml:space="preserve"> </w:t>
+      </w:r>
+      <w:r>
+        <w:rPr>
+          <w:rFonts w:cstheme="minorHAnsi"/>
+          <w:sz w:val="24"/>
+          <w:u w:val="single"/>
+        </w:rPr>
+        <w:t>id</w:t>
+      </w:r>
+      <w:r>
+        <w:rPr>
+          <w:rFonts w:cstheme="minorHAnsi"/>
+          <w:sz w:val="24"/>
+          <w:u w:val="single"/>
+        </w:rPr>
+        <w:t>[</w:t>
+      </w:r>
+      <w:proofErr w:type="spellStart"/>
+      <w:r>
+        <w:rPr>
+          <w:rFonts w:cstheme="minorHAnsi"/>
+          <w:sz w:val="24"/>
+          <w:u w:val="single"/>
+        </w:rPr>
+        <w:t>int</w:t>
+      </w:r>
+      <w:proofErr w:type="spellEnd"/>
+      <w:r>
+        <w:rPr>
+          <w:rFonts w:cstheme="minorHAnsi"/>
+          <w:sz w:val="24"/>
+          <w:u w:val="single"/>
+        </w:rPr>
+        <w:t>]</w:t>
+      </w:r>
+      <w:r>
+        <w:rPr>
+          <w:rFonts w:cstheme="minorHAnsi"/>
+          <w:sz w:val="24"/>
+        </w:rPr>
+        <w:t>)</w:t>
+      </w:r>
+    </w:p>
+    <w:p>
+      <w:pPr>
+        <w:pStyle w:val="PargrafodaLista"/>
+        <w:numPr>
+          <w:ilvl w:val="1"/>
+          <w:numId w:val="4"/>
+        </w:numPr>
+        <w:ind w:left="1418"/>
+        <w:jc w:val="both"/>
+        <w:rPr>
+          <w:rFonts w:cstheme="minorHAnsi"/>
+          <w:sz w:val="24"/>
+        </w:rPr>
+      </w:pPr>
+      <w:r>
+        <w:rPr>
+          <w:rFonts w:cstheme="minorHAnsi"/>
+          <w:sz w:val="24"/>
+        </w:rPr>
+        <w:t xml:space="preserve">O </w:t>
+      </w:r>
+      <w:r>
+        <w:rPr>
+          <w:rFonts w:cstheme="minorHAnsi"/>
+          <w:sz w:val="24"/>
+        </w:rPr>
+        <w:t>par</w:t>
+      </w:r>
+      <w:r>
+        <w:rPr>
+          <w:rFonts w:cstheme="minorHAnsi"/>
+          <w:sz w:val="24"/>
+        </w:rPr>
+        <w:t xml:space="preserve"> </w:t>
+      </w:r>
+      <w:proofErr w:type="spellStart"/>
+      <w:r>
+        <w:rPr>
+          <w:rFonts w:cstheme="minorHAnsi"/>
+          <w:sz w:val="24"/>
+        </w:rPr>
+        <w:t>nomeParque</w:t>
+      </w:r>
+      <w:proofErr w:type="spellEnd"/>
+      <w:r>
+        <w:rPr>
+          <w:rFonts w:cstheme="minorHAnsi"/>
+          <w:sz w:val="24"/>
+        </w:rPr>
+        <w:t>-localização é cha</w:t>
+      </w:r>
+      <w:r>
+        <w:rPr>
+          <w:rFonts w:cstheme="minorHAnsi"/>
+          <w:sz w:val="24"/>
+        </w:rPr>
+        <w:t>v</w:t>
+      </w:r>
+      <w:r>
+        <w:rPr>
+          <w:rFonts w:cstheme="minorHAnsi"/>
+          <w:sz w:val="24"/>
+        </w:rPr>
+        <w:t>e estrangeira para Alojamento</w:t>
+      </w:r>
+    </w:p>
+    <w:p>
+      <w:pPr>
+        <w:pStyle w:val="PargrafodaLista"/>
+        <w:numPr>
+          <w:ilvl w:val="1"/>
+          <w:numId w:val="4"/>
+        </w:numPr>
+        <w:ind w:left="1418"/>
+        <w:jc w:val="both"/>
+        <w:rPr>
+          <w:rFonts w:cstheme="minorHAnsi"/>
+          <w:sz w:val="24"/>
+        </w:rPr>
+      </w:pPr>
+      <w:r>
+        <w:rPr>
+          <w:rFonts w:cstheme="minorHAnsi"/>
+          <w:sz w:val="24"/>
+        </w:rPr>
+        <w:t>id é chave estrangeira para Extra.id</w:t>
       </w:r>
     </w:p>
     <w:sectPr>
@@ -3472,7 +4000,7 @@
   <w:abstractNum w:abstractNumId="3" w15:restartNumberingAfterBreak="0">
     <w:nsid w:val="53BF11DF"/>
     <w:multiLevelType w:val="hybridMultilevel"/>
-    <w:tmpl w:val="9FB20A28"/>
+    <w:tmpl w:val="672C6F62"/>
     <w:lvl w:ilvl="0" w:tplc="08160001">
       <w:start w:val="1"/>
       <w:numFmt w:val="bullet"/>
@@ -4445,4 +4973,16 @@
     </a:ext>
   </a:extLst>
 </a:theme>
+</file>
+
+<file path=customXml/item1.xml><?xml version="1.0" encoding="utf-8"?>
+<b:Sources xmlns:b="http://schemas.openxmlformats.org/officeDocument/2006/bibliography" xmlns="http://schemas.openxmlformats.org/officeDocument/2006/bibliography" SelectedStyle="\APASixthEditionOfficeOnline.xsl" StyleName="APA" Version="6"/>
+</file>
+
+<file path=customXml/itemProps1.xml><?xml version="1.0" encoding="utf-8"?>
+<ds:datastoreItem xmlns:ds="http://schemas.openxmlformats.org/officeDocument/2006/customXml" ds:itemID="{A7BB54C8-4F61-4ADD-955D-234A0307D6AE}">
+  <ds:schemaRefs>
+    <ds:schemaRef ds:uri="http://schemas.openxmlformats.org/officeDocument/2006/bibliography"/>
+  </ds:schemaRefs>
+</ds:datastoreItem>
 </file>
</xml_diff>

<commit_message>
Change EA and Creates and another state in alineaJ
</commit_message>
<xml_diff>
--- a/1º Trabalho/Modelo Relacional.docx
+++ b/1º Trabalho/Modelo Relacional.docx
@@ -132,23 +132,7 @@
           <w:rFonts w:cstheme="minorHAnsi"/>
           <w:sz w:val="24"/>
         </w:rPr>
-        <w:t>in(1, 2, 3, 4, 5)], telefones(</w:t>
-      </w:r>
-      <w:proofErr w:type="spellStart"/>
-      <w:r>
-        <w:rPr>
-          <w:rFonts w:cstheme="minorHAnsi"/>
-          <w:sz w:val="24"/>
-        </w:rPr>
-        <w:t>int</w:t>
-      </w:r>
-      <w:proofErr w:type="spellEnd"/>
-      <w:r>
-        <w:rPr>
-          <w:rFonts w:cstheme="minorHAnsi"/>
-          <w:sz w:val="24"/>
-        </w:rPr>
-        <w:t>), email[</w:t>
+        <w:t>in(1, 2, 3, 4, 5)], email[</w:t>
       </w:r>
       <w:proofErr w:type="spellStart"/>
       <w:r>
@@ -1222,8 +1206,6 @@
         </w:rPr>
         <w:t>nome é chave candidata</w:t>
       </w:r>
-      <w:bookmarkStart w:id="0" w:name="_GoBack"/>
-      <w:bookmarkEnd w:id="0"/>
     </w:p>
     <w:p>
       <w:pPr>
@@ -1245,7 +1227,7 @@
         </w:rPr>
         <w:t>Bungalow(</w:t>
       </w:r>
-      <w:bookmarkStart w:id="1" w:name="_Hlk498000686"/>
+      <w:bookmarkStart w:id="0" w:name="_Hlk498000686"/>
       <w:proofErr w:type="spellStart"/>
       <w:r>
         <w:rPr>
@@ -1292,7 +1274,7 @@
         </w:rPr>
         <w:t>30)],</w:t>
       </w:r>
-      <w:bookmarkEnd w:id="1"/>
+      <w:bookmarkEnd w:id="0"/>
       <w:r>
         <w:rPr>
           <w:rFonts w:cstheme="minorHAnsi"/>
@@ -1899,7 +1881,14 @@
           <w:rFonts w:cstheme="minorHAnsi"/>
           <w:sz w:val="24"/>
         </w:rPr>
-        <w:t>NomeParque</w:t>
+        <w:t>n</w:t>
+      </w:r>
+      <w:r>
+        <w:rPr>
+          <w:rFonts w:cstheme="minorHAnsi"/>
+          <w:sz w:val="24"/>
+        </w:rPr>
+        <w:t>omeParque</w:t>
       </w:r>
       <w:proofErr w:type="spellEnd"/>
       <w:r>
@@ -1983,7 +1972,23 @@
           <w:sz w:val="24"/>
           <w:u w:val="single"/>
         </w:rPr>
-        <w:t>], identificador[</w:t>
+        <w:t>], id</w:t>
+      </w:r>
+      <w:r>
+        <w:rPr>
+          <w:rFonts w:cstheme="minorHAnsi"/>
+          <w:sz w:val="24"/>
+          <w:u w:val="single"/>
+        </w:rPr>
+        <w:t xml:space="preserve"> </w:t>
+      </w:r>
+      <w:r>
+        <w:rPr>
+          <w:rFonts w:cstheme="minorHAnsi"/>
+          <w:sz w:val="24"/>
+          <w:u w:val="single"/>
+        </w:rPr>
+        <w:t>[</w:t>
       </w:r>
       <w:proofErr w:type="spellStart"/>
       <w:r>
@@ -2076,116 +2081,6 @@
         <w:t>int</w:t>
       </w:r>
       <w:proofErr w:type="spellEnd"/>
-      <w:r>
-        <w:rPr>
-          <w:rFonts w:cstheme="minorHAnsi"/>
-          <w:sz w:val="24"/>
-        </w:rPr>
-        <w:t xml:space="preserve">], </w:t>
-      </w:r>
-      <w:proofErr w:type="spellStart"/>
-      <w:r>
-        <w:rPr>
-          <w:rFonts w:cstheme="minorHAnsi"/>
-          <w:sz w:val="24"/>
-        </w:rPr>
-        <w:t>descriçãoA</w:t>
-      </w:r>
-      <w:r>
-        <w:rPr>
-          <w:rFonts w:cstheme="minorHAnsi"/>
-          <w:sz w:val="24"/>
-        </w:rPr>
-        <w:t>lojamentos</w:t>
-      </w:r>
-      <w:proofErr w:type="spellEnd"/>
-      <w:r>
-        <w:rPr>
-          <w:rFonts w:cstheme="minorHAnsi"/>
-          <w:sz w:val="24"/>
-        </w:rPr>
-        <w:t>[</w:t>
-      </w:r>
-      <w:proofErr w:type="spellStart"/>
-      <w:r>
-        <w:rPr>
-          <w:rFonts w:cstheme="minorHAnsi"/>
-          <w:sz w:val="24"/>
-        </w:rPr>
-        <w:t>nvarchar</w:t>
-      </w:r>
-      <w:proofErr w:type="spellEnd"/>
-      <w:r>
-        <w:rPr>
-          <w:rFonts w:cstheme="minorHAnsi"/>
-          <w:sz w:val="24"/>
-        </w:rPr>
-        <w:t>(50)], extras[</w:t>
-      </w:r>
-      <w:proofErr w:type="spellStart"/>
-      <w:r>
-        <w:rPr>
-          <w:rFonts w:cstheme="minorHAnsi"/>
-          <w:sz w:val="24"/>
-        </w:rPr>
-        <w:t>int</w:t>
-      </w:r>
-      <w:proofErr w:type="spellEnd"/>
-      <w:r>
-        <w:rPr>
-          <w:rFonts w:cstheme="minorHAnsi"/>
-          <w:sz w:val="24"/>
-        </w:rPr>
-        <w:t xml:space="preserve">], </w:t>
-      </w:r>
-      <w:proofErr w:type="spellStart"/>
-      <w:r>
-        <w:rPr>
-          <w:rFonts w:cstheme="minorHAnsi"/>
-          <w:sz w:val="24"/>
-        </w:rPr>
-        <w:t>actividades</w:t>
-      </w:r>
-      <w:proofErr w:type="spellEnd"/>
-      <w:r>
-        <w:rPr>
-          <w:rFonts w:cstheme="minorHAnsi"/>
-          <w:sz w:val="24"/>
-        </w:rPr>
-        <w:t>[</w:t>
-      </w:r>
-      <w:proofErr w:type="spellStart"/>
-      <w:r>
-        <w:rPr>
-          <w:rFonts w:cstheme="minorHAnsi"/>
-          <w:sz w:val="24"/>
-        </w:rPr>
-        <w:t>int</w:t>
-      </w:r>
-      <w:proofErr w:type="spellEnd"/>
-      <w:r>
-        <w:rPr>
-          <w:rFonts w:cstheme="minorHAnsi"/>
-          <w:sz w:val="24"/>
-        </w:rPr>
-        <w:t>], preços[</w:t>
-      </w:r>
-      <w:proofErr w:type="spellStart"/>
-      <w:r>
-        <w:rPr>
-          <w:rFonts w:cstheme="minorHAnsi"/>
-          <w:sz w:val="24"/>
-        </w:rPr>
-        <w:t>int</w:t>
-      </w:r>
-      <w:proofErr w:type="spellEnd"/>
-      <w:r>
-        <w:rPr>
-          <w:rFonts w:cstheme="minorHAnsi"/>
-          <w:sz w:val="24"/>
-        </w:rPr>
-        <w:t>]</w:t>
-      </w:r>
       <w:r>
         <w:rPr>
           <w:rFonts w:cstheme="minorHAnsi"/>
@@ -2286,12 +2181,37 @@
           <w:sz w:val="24"/>
         </w:rPr>
       </w:pPr>
-      <w:r>
-        <w:rPr>
-          <w:rFonts w:cstheme="minorHAnsi"/>
-          <w:sz w:val="24"/>
-        </w:rPr>
-        <w:t>extras refere os extras associados a essa estada?????????</w:t>
+      <w:proofErr w:type="spellStart"/>
+      <w:r>
+        <w:rPr>
+          <w:rFonts w:cstheme="minorHAnsi"/>
+          <w:sz w:val="24"/>
+        </w:rPr>
+        <w:t>nomeHóspede</w:t>
+      </w:r>
+      <w:proofErr w:type="spellEnd"/>
+      <w:r>
+        <w:rPr>
+          <w:rFonts w:cstheme="minorHAnsi"/>
+          <w:sz w:val="24"/>
+        </w:rPr>
+        <w:t xml:space="preserve"> tem de ser o nome do hóspede associado ao </w:t>
+      </w:r>
+      <w:proofErr w:type="spellStart"/>
+      <w:r>
+        <w:rPr>
+          <w:rFonts w:cstheme="minorHAnsi"/>
+          <w:sz w:val="24"/>
+        </w:rPr>
+        <w:t>NIFHóspede</w:t>
+      </w:r>
+      <w:proofErr w:type="spellEnd"/>
+      <w:r>
+        <w:rPr>
+          <w:rFonts w:cstheme="minorHAnsi"/>
+          <w:sz w:val="24"/>
+        </w:rPr>
+        <w:t>.</w:t>
       </w:r>
     </w:p>
     <w:p>
@@ -2299,40 +2219,109 @@
         <w:pStyle w:val="PargrafodaLista"/>
         <w:numPr>
           <w:ilvl w:val="2"/>
-          <w:numId w:val="1"/>
+          <w:numId w:val="6"/>
         </w:numPr>
-        <w:ind w:left="1418"/>
+        <w:ind w:left="709"/>
         <w:jc w:val="both"/>
         <w:rPr>
           <w:rFonts w:cstheme="minorHAnsi"/>
           <w:sz w:val="24"/>
         </w:rPr>
       </w:pPr>
-      <w:proofErr w:type="spellStart"/>
-      <w:r>
-        <w:rPr>
-          <w:rFonts w:cstheme="minorHAnsi"/>
-          <w:sz w:val="24"/>
-        </w:rPr>
-        <w:t>actividades</w:t>
-      </w:r>
-      <w:proofErr w:type="spellEnd"/>
-      <w:r>
-        <w:rPr>
-          <w:rFonts w:cstheme="minorHAnsi"/>
-          <w:sz w:val="24"/>
-        </w:rPr>
-        <w:t xml:space="preserve"> refere os extras associados a essa estada????????</w:t>
+      <w:r>
+        <w:rPr>
+          <w:rFonts w:cstheme="minorHAnsi"/>
+          <w:sz w:val="24"/>
+        </w:rPr>
+        <w:t>Telefones(</w:t>
+      </w:r>
+      <w:proofErr w:type="spellStart"/>
+      <w:r>
+        <w:rPr>
+          <w:rFonts w:cstheme="minorHAnsi"/>
+          <w:sz w:val="24"/>
+          <w:u w:val="single"/>
+        </w:rPr>
+        <w:t>nome</w:t>
+      </w:r>
+      <w:r>
+        <w:rPr>
+          <w:rFonts w:cstheme="minorHAnsi"/>
+          <w:sz w:val="24"/>
+          <w:u w:val="single"/>
+        </w:rPr>
+        <w:t>Parque</w:t>
+      </w:r>
+      <w:proofErr w:type="spellEnd"/>
+      <w:r>
+        <w:rPr>
+          <w:rFonts w:cstheme="minorHAnsi"/>
+          <w:sz w:val="24"/>
+          <w:u w:val="single"/>
+        </w:rPr>
+        <w:t>[</w:t>
+      </w:r>
+      <w:proofErr w:type="spellStart"/>
+      <w:proofErr w:type="gramStart"/>
+      <w:r>
+        <w:rPr>
+          <w:rFonts w:cstheme="minorHAnsi"/>
+          <w:sz w:val="24"/>
+          <w:u w:val="single"/>
+        </w:rPr>
+        <w:t>nvarchar</w:t>
+      </w:r>
+      <w:proofErr w:type="spellEnd"/>
+      <w:r>
+        <w:rPr>
+          <w:rFonts w:cstheme="minorHAnsi"/>
+          <w:sz w:val="24"/>
+          <w:u w:val="single"/>
+        </w:rPr>
+        <w:t>(</w:t>
+      </w:r>
+      <w:proofErr w:type="gramEnd"/>
+      <w:r>
+        <w:rPr>
+          <w:rFonts w:cstheme="minorHAnsi"/>
+          <w:sz w:val="24"/>
+          <w:u w:val="single"/>
+        </w:rPr>
+        <w:t>30)], telefone[</w:t>
+      </w:r>
+      <w:proofErr w:type="spellStart"/>
+      <w:r>
+        <w:rPr>
+          <w:rFonts w:cstheme="minorHAnsi"/>
+          <w:sz w:val="24"/>
+          <w:u w:val="single"/>
+        </w:rPr>
+        <w:t>int</w:t>
+      </w:r>
+      <w:proofErr w:type="spellEnd"/>
+      <w:r>
+        <w:rPr>
+          <w:rFonts w:cstheme="minorHAnsi"/>
+          <w:sz w:val="24"/>
+          <w:u w:val="single"/>
+        </w:rPr>
+        <w:t>]</w:t>
+      </w:r>
+      <w:r>
+        <w:rPr>
+          <w:rFonts w:cstheme="minorHAnsi"/>
+          <w:sz w:val="24"/>
+        </w:rPr>
+        <w:t>)</w:t>
       </w:r>
     </w:p>
     <w:p>
       <w:pPr>
         <w:pStyle w:val="PargrafodaLista"/>
         <w:numPr>
-          <w:ilvl w:val="2"/>
-          <w:numId w:val="1"/>
+          <w:ilvl w:val="1"/>
+          <w:numId w:val="6"/>
         </w:numPr>
-        <w:ind w:left="1418"/>
         <w:jc w:val="both"/>
         <w:rPr>
           <w:rFonts w:cstheme="minorHAnsi"/>
@@ -2345,31 +2334,372 @@
           <w:rFonts w:cstheme="minorHAnsi"/>
           <w:sz w:val="24"/>
         </w:rPr>
-        <w:t>nomeHóspede</w:t>
-      </w:r>
-      <w:proofErr w:type="spellEnd"/>
-      <w:r>
-        <w:rPr>
-          <w:rFonts w:cstheme="minorHAnsi"/>
-          <w:sz w:val="24"/>
-        </w:rPr>
-        <w:t xml:space="preserve"> tem de ser o nome do hóspede associado ao </w:t>
-      </w:r>
-      <w:proofErr w:type="spellStart"/>
-      <w:r>
-        <w:rPr>
-          <w:rFonts w:cstheme="minorHAnsi"/>
-          <w:sz w:val="24"/>
-        </w:rPr>
-        <w:t>NIFHóspede</w:t>
-      </w:r>
-      <w:proofErr w:type="spellEnd"/>
-      <w:r>
-        <w:rPr>
-          <w:rFonts w:cstheme="minorHAnsi"/>
-          <w:sz w:val="24"/>
-        </w:rPr>
-        <w:t>.</w:t>
+        <w:t>nomeParque</w:t>
+      </w:r>
+      <w:proofErr w:type="spellEnd"/>
+      <w:r>
+        <w:rPr>
+          <w:rFonts w:cstheme="minorHAnsi"/>
+          <w:sz w:val="24"/>
+        </w:rPr>
+        <w:t xml:space="preserve"> é </w:t>
+      </w:r>
+      <w:r>
+        <w:rPr>
+          <w:rFonts w:cstheme="minorHAnsi"/>
+          <w:sz w:val="24"/>
+        </w:rPr>
+        <w:t xml:space="preserve">chave estrangeira para </w:t>
+      </w:r>
+      <w:proofErr w:type="spellStart"/>
+      <w:r>
+        <w:rPr>
+          <w:rFonts w:cstheme="minorHAnsi"/>
+          <w:sz w:val="24"/>
+        </w:rPr>
+        <w:t>ParqueCampismo.nome</w:t>
+      </w:r>
+      <w:proofErr w:type="spellEnd"/>
+    </w:p>
+    <w:p>
+      <w:pPr>
+        <w:pStyle w:val="PargrafodaLista"/>
+        <w:numPr>
+          <w:ilvl w:val="1"/>
+          <w:numId w:val="7"/>
+        </w:numPr>
+        <w:ind w:left="709"/>
+        <w:jc w:val="both"/>
+        <w:rPr>
+          <w:rFonts w:cstheme="minorHAnsi"/>
+          <w:sz w:val="24"/>
+        </w:rPr>
+      </w:pPr>
+      <w:r>
+        <w:rPr>
+          <w:rFonts w:cstheme="minorHAnsi"/>
+          <w:sz w:val="24"/>
+        </w:rPr>
+        <w:t>Item(</w:t>
+      </w:r>
+      <w:proofErr w:type="spellStart"/>
+      <w:r>
+        <w:rPr>
+          <w:rFonts w:cstheme="minorHAnsi"/>
+          <w:sz w:val="24"/>
+          <w:u w:val="single"/>
+        </w:rPr>
+        <w:t>idEstada</w:t>
+      </w:r>
+      <w:proofErr w:type="spellEnd"/>
+      <w:r>
+        <w:rPr>
+          <w:rFonts w:cstheme="minorHAnsi"/>
+          <w:sz w:val="24"/>
+          <w:u w:val="single"/>
+        </w:rPr>
+        <w:t>[</w:t>
+      </w:r>
+      <w:proofErr w:type="spellStart"/>
+      <w:r>
+        <w:rPr>
+          <w:rFonts w:cstheme="minorHAnsi"/>
+          <w:sz w:val="24"/>
+          <w:u w:val="single"/>
+        </w:rPr>
+        <w:t>int</w:t>
+      </w:r>
+      <w:proofErr w:type="spellEnd"/>
+      <w:r>
+        <w:rPr>
+          <w:rFonts w:cstheme="minorHAnsi"/>
+          <w:sz w:val="24"/>
+          <w:u w:val="single"/>
+        </w:rPr>
+        <w:t xml:space="preserve">], </w:t>
+      </w:r>
+      <w:proofErr w:type="spellStart"/>
+      <w:r>
+        <w:rPr>
+          <w:rFonts w:cstheme="minorHAnsi"/>
+          <w:sz w:val="24"/>
+          <w:u w:val="single"/>
+        </w:rPr>
+        <w:t>idFactura</w:t>
+      </w:r>
+      <w:proofErr w:type="spellEnd"/>
+      <w:r>
+        <w:rPr>
+          <w:rFonts w:cstheme="minorHAnsi"/>
+          <w:sz w:val="24"/>
+          <w:u w:val="single"/>
+        </w:rPr>
+        <w:t>[</w:t>
+      </w:r>
+      <w:proofErr w:type="spellStart"/>
+      <w:r>
+        <w:rPr>
+          <w:rFonts w:cstheme="minorHAnsi"/>
+          <w:sz w:val="24"/>
+          <w:u w:val="single"/>
+        </w:rPr>
+        <w:t>int</w:t>
+      </w:r>
+      <w:proofErr w:type="spellEnd"/>
+      <w:r>
+        <w:rPr>
+          <w:rFonts w:cstheme="minorHAnsi"/>
+          <w:sz w:val="24"/>
+          <w:u w:val="single"/>
+        </w:rPr>
+        <w:t>], linha[</w:t>
+      </w:r>
+      <w:proofErr w:type="spellStart"/>
+      <w:r>
+        <w:rPr>
+          <w:rFonts w:cstheme="minorHAnsi"/>
+          <w:sz w:val="24"/>
+          <w:u w:val="single"/>
+        </w:rPr>
+        <w:t>int</w:t>
+      </w:r>
+      <w:proofErr w:type="spellEnd"/>
+      <w:r>
+        <w:rPr>
+          <w:rFonts w:cstheme="minorHAnsi"/>
+          <w:sz w:val="24"/>
+          <w:u w:val="single"/>
+        </w:rPr>
+        <w:t>]</w:t>
+      </w:r>
+      <w:r>
+        <w:rPr>
+          <w:rFonts w:cstheme="minorHAnsi"/>
+          <w:sz w:val="24"/>
+        </w:rPr>
+        <w:t>, quantidade[</w:t>
+      </w:r>
+      <w:proofErr w:type="spellStart"/>
+      <w:r>
+        <w:rPr>
+          <w:rFonts w:cstheme="minorHAnsi"/>
+          <w:sz w:val="24"/>
+        </w:rPr>
+        <w:t>int</w:t>
+      </w:r>
+      <w:proofErr w:type="spellEnd"/>
+      <w:r>
+        <w:rPr>
+          <w:rFonts w:cstheme="minorHAnsi"/>
+          <w:sz w:val="24"/>
+        </w:rPr>
+        <w:t>], preço[</w:t>
+      </w:r>
+      <w:proofErr w:type="spellStart"/>
+      <w:r>
+        <w:rPr>
+          <w:rFonts w:cstheme="minorHAnsi"/>
+          <w:sz w:val="24"/>
+        </w:rPr>
+        <w:t>int</w:t>
+      </w:r>
+      <w:proofErr w:type="spellEnd"/>
+      <w:r>
+        <w:rPr>
+          <w:rFonts w:cstheme="minorHAnsi"/>
+          <w:sz w:val="24"/>
+        </w:rPr>
+        <w:t>], descrição[</w:t>
+      </w:r>
+      <w:proofErr w:type="spellStart"/>
+      <w:proofErr w:type="gramStart"/>
+      <w:r>
+        <w:rPr>
+          <w:rFonts w:cstheme="minorHAnsi"/>
+          <w:sz w:val="24"/>
+        </w:rPr>
+        <w:t>nvarchar</w:t>
+      </w:r>
+      <w:proofErr w:type="spellEnd"/>
+      <w:r>
+        <w:rPr>
+          <w:rFonts w:cstheme="minorHAnsi"/>
+          <w:sz w:val="24"/>
+        </w:rPr>
+        <w:t>(</w:t>
+      </w:r>
+      <w:proofErr w:type="gramEnd"/>
+      <w:r>
+        <w:rPr>
+          <w:rFonts w:cstheme="minorHAnsi"/>
+          <w:sz w:val="24"/>
+        </w:rPr>
+        <w:t>30)])</w:t>
+      </w:r>
+    </w:p>
+    <w:p>
+      <w:pPr>
+        <w:pStyle w:val="PargrafodaLista"/>
+        <w:numPr>
+          <w:ilvl w:val="1"/>
+          <w:numId w:val="8"/>
+        </w:numPr>
+        <w:jc w:val="both"/>
+        <w:rPr>
+          <w:rFonts w:cstheme="minorHAnsi"/>
+          <w:sz w:val="24"/>
+        </w:rPr>
+      </w:pPr>
+      <w:r>
+        <w:rPr>
+          <w:rFonts w:cstheme="minorHAnsi"/>
+          <w:sz w:val="24"/>
+        </w:rPr>
+        <w:t xml:space="preserve">O par </w:t>
+      </w:r>
+      <w:proofErr w:type="spellStart"/>
+      <w:r>
+        <w:rPr>
+          <w:rFonts w:cstheme="minorHAnsi"/>
+          <w:sz w:val="24"/>
+        </w:rPr>
+        <w:t>idEstada-idFactura</w:t>
+      </w:r>
+      <w:proofErr w:type="spellEnd"/>
+      <w:r>
+        <w:rPr>
+          <w:rFonts w:cstheme="minorHAnsi"/>
+          <w:sz w:val="24"/>
+        </w:rPr>
+        <w:t xml:space="preserve"> é chave estrangeira para </w:t>
+      </w:r>
+      <w:proofErr w:type="spellStart"/>
+      <w:proofErr w:type="gramStart"/>
+      <w:r>
+        <w:rPr>
+          <w:rFonts w:cstheme="minorHAnsi"/>
+          <w:sz w:val="24"/>
+        </w:rPr>
+        <w:t>Factura</w:t>
+      </w:r>
+      <w:proofErr w:type="spellEnd"/>
+      <w:r>
+        <w:rPr>
+          <w:rFonts w:cstheme="minorHAnsi"/>
+          <w:sz w:val="24"/>
+        </w:rPr>
+        <w:t>(</w:t>
+      </w:r>
+      <w:proofErr w:type="spellStart"/>
+      <w:proofErr w:type="gramEnd"/>
+      <w:r>
+        <w:rPr>
+          <w:rFonts w:cstheme="minorHAnsi"/>
+          <w:sz w:val="24"/>
+        </w:rPr>
+        <w:t>idEstada</w:t>
+      </w:r>
+      <w:proofErr w:type="spellEnd"/>
+      <w:r>
+        <w:rPr>
+          <w:rFonts w:cstheme="minorHAnsi"/>
+          <w:sz w:val="24"/>
+        </w:rPr>
+        <w:t>, id)</w:t>
+      </w:r>
+    </w:p>
+    <w:p>
+      <w:pPr>
+        <w:pStyle w:val="PargrafodaLista"/>
+        <w:numPr>
+          <w:ilvl w:val="1"/>
+          <w:numId w:val="8"/>
+        </w:numPr>
+        <w:jc w:val="both"/>
+        <w:rPr>
+          <w:rFonts w:cstheme="minorHAnsi"/>
+          <w:sz w:val="24"/>
+        </w:rPr>
+      </w:pPr>
+      <w:r>
+        <w:rPr>
+          <w:rFonts w:cstheme="minorHAnsi"/>
+          <w:sz w:val="24"/>
+        </w:rPr>
+        <w:lastRenderedPageBreak/>
+        <w:t xml:space="preserve">quantidade indica quanto vezes foi esse item </w:t>
+      </w:r>
+      <w:r>
+        <w:rPr>
+          <w:rFonts w:cstheme="minorHAnsi"/>
+          <w:sz w:val="24"/>
+        </w:rPr>
+        <w:t>usufruído (</w:t>
+      </w:r>
+      <w:r>
+        <w:rPr>
+          <w:rFonts w:cstheme="minorHAnsi"/>
+          <w:sz w:val="24"/>
+        </w:rPr>
+        <w:t>nú</w:t>
+      </w:r>
+      <w:bookmarkStart w:id="1" w:name="_GoBack"/>
+      <w:bookmarkEnd w:id="1"/>
+      <w:r>
+        <w:rPr>
+          <w:rFonts w:cstheme="minorHAnsi"/>
+          <w:sz w:val="24"/>
+        </w:rPr>
+        <w:t>mero de pessoas * número de dias)</w:t>
+      </w:r>
+    </w:p>
+    <w:p>
+      <w:pPr>
+        <w:pStyle w:val="PargrafodaLista"/>
+        <w:numPr>
+          <w:ilvl w:val="1"/>
+          <w:numId w:val="8"/>
+        </w:numPr>
+        <w:jc w:val="both"/>
+        <w:rPr>
+          <w:rFonts w:cstheme="minorHAnsi"/>
+          <w:sz w:val="24"/>
+        </w:rPr>
+      </w:pPr>
+      <w:r>
+        <w:rPr>
+          <w:rFonts w:cstheme="minorHAnsi"/>
+          <w:sz w:val="24"/>
+        </w:rPr>
+        <w:t xml:space="preserve">preço indica o total a pagar para esse item, já calculado tendo em conta </w:t>
+      </w:r>
+      <w:r>
+        <w:rPr>
+          <w:rFonts w:cstheme="minorHAnsi"/>
+          <w:sz w:val="24"/>
+        </w:rPr>
+        <w:t>a quantidade</w:t>
+      </w:r>
+    </w:p>
+    <w:p>
+      <w:pPr>
+        <w:pStyle w:val="PargrafodaLista"/>
+        <w:numPr>
+          <w:ilvl w:val="1"/>
+          <w:numId w:val="8"/>
+        </w:numPr>
+        <w:jc w:val="both"/>
+        <w:rPr>
+          <w:rFonts w:cstheme="minorHAnsi"/>
+          <w:sz w:val="24"/>
+        </w:rPr>
+      </w:pPr>
+      <w:r>
+        <w:rPr>
+          <w:rFonts w:cstheme="minorHAnsi"/>
+          <w:sz w:val="24"/>
+        </w:rPr>
+        <w:t>descrição é a descrição correspondente a esse item</w:t>
       </w:r>
     </w:p>
     <w:p>
@@ -2586,7 +2916,6 @@
           <w:rFonts w:cstheme="minorHAnsi"/>
           <w:sz w:val="24"/>
         </w:rPr>
-        <w:lastRenderedPageBreak/>
         <w:t xml:space="preserve">O par </w:t>
       </w:r>
       <w:proofErr w:type="spellStart"/>
@@ -3514,23 +3843,7 @@
           <w:sz w:val="24"/>
           <w:u w:val="single"/>
         </w:rPr>
-        <w:t xml:space="preserve"> </w:t>
-      </w:r>
-      <w:r>
-        <w:rPr>
-          <w:rFonts w:cstheme="minorHAnsi"/>
-          <w:sz w:val="24"/>
-          <w:u w:val="single"/>
-        </w:rPr>
-        <w:t>id</w:t>
-      </w:r>
-      <w:r>
-        <w:rPr>
-          <w:rFonts w:cstheme="minorHAnsi"/>
-          <w:sz w:val="24"/>
-          <w:u w:val="single"/>
-        </w:rPr>
-        <w:t>[</w:t>
+        <w:t xml:space="preserve"> id[</w:t>
       </w:r>
       <w:proofErr w:type="spellStart"/>
       <w:r>
@@ -3772,6 +4085,232 @@
     </w:lvl>
   </w:abstractNum>
   <w:abstractNum w:abstractNumId="1" w15:restartNumberingAfterBreak="0">
+    <w:nsid w:val="1D725082"/>
+    <w:multiLevelType w:val="hybridMultilevel"/>
+    <w:tmpl w:val="C3BCAC18"/>
+    <w:lvl w:ilvl="0" w:tplc="08160001">
+      <w:start w:val="1"/>
+      <w:numFmt w:val="bullet"/>
+      <w:lvlText w:val=""/>
+      <w:lvlJc w:val="left"/>
+      <w:pPr>
+        <w:ind w:left="720" w:hanging="360"/>
+      </w:pPr>
+      <w:rPr>
+        <w:rFonts w:ascii="Symbol" w:hAnsi="Symbol" w:hint="default"/>
+      </w:rPr>
+    </w:lvl>
+    <w:lvl w:ilvl="1" w:tplc="08160003">
+      <w:start w:val="1"/>
+      <w:numFmt w:val="bullet"/>
+      <w:lvlText w:val="o"/>
+      <w:lvlJc w:val="left"/>
+      <w:pPr>
+        <w:ind w:left="1440" w:hanging="360"/>
+      </w:pPr>
+      <w:rPr>
+        <w:rFonts w:ascii="Courier New" w:hAnsi="Courier New" w:cs="Courier New" w:hint="default"/>
+      </w:rPr>
+    </w:lvl>
+    <w:lvl w:ilvl="2" w:tplc="08160001">
+      <w:start w:val="1"/>
+      <w:numFmt w:val="bullet"/>
+      <w:lvlText w:val=""/>
+      <w:lvlJc w:val="left"/>
+      <w:pPr>
+        <w:ind w:left="2160" w:hanging="360"/>
+      </w:pPr>
+      <w:rPr>
+        <w:rFonts w:ascii="Symbol" w:hAnsi="Symbol" w:hint="default"/>
+      </w:rPr>
+    </w:lvl>
+    <w:lvl w:ilvl="3" w:tplc="08160001">
+      <w:start w:val="1"/>
+      <w:numFmt w:val="bullet"/>
+      <w:lvlText w:val=""/>
+      <w:lvlJc w:val="left"/>
+      <w:pPr>
+        <w:ind w:left="2880" w:hanging="360"/>
+      </w:pPr>
+      <w:rPr>
+        <w:rFonts w:ascii="Symbol" w:hAnsi="Symbol" w:hint="default"/>
+      </w:rPr>
+    </w:lvl>
+    <w:lvl w:ilvl="4" w:tplc="08160003" w:tentative="1">
+      <w:start w:val="1"/>
+      <w:numFmt w:val="bullet"/>
+      <w:lvlText w:val="o"/>
+      <w:lvlJc w:val="left"/>
+      <w:pPr>
+        <w:ind w:left="3600" w:hanging="360"/>
+      </w:pPr>
+      <w:rPr>
+        <w:rFonts w:ascii="Courier New" w:hAnsi="Courier New" w:cs="Courier New" w:hint="default"/>
+      </w:rPr>
+    </w:lvl>
+    <w:lvl w:ilvl="5" w:tplc="08160005" w:tentative="1">
+      <w:start w:val="1"/>
+      <w:numFmt w:val="bullet"/>
+      <w:lvlText w:val=""/>
+      <w:lvlJc w:val="left"/>
+      <w:pPr>
+        <w:ind w:left="4320" w:hanging="360"/>
+      </w:pPr>
+      <w:rPr>
+        <w:rFonts w:ascii="Wingdings" w:hAnsi="Wingdings" w:hint="default"/>
+      </w:rPr>
+    </w:lvl>
+    <w:lvl w:ilvl="6" w:tplc="08160001" w:tentative="1">
+      <w:start w:val="1"/>
+      <w:numFmt w:val="bullet"/>
+      <w:lvlText w:val=""/>
+      <w:lvlJc w:val="left"/>
+      <w:pPr>
+        <w:ind w:left="5040" w:hanging="360"/>
+      </w:pPr>
+      <w:rPr>
+        <w:rFonts w:ascii="Symbol" w:hAnsi="Symbol" w:hint="default"/>
+      </w:rPr>
+    </w:lvl>
+    <w:lvl w:ilvl="7" w:tplc="08160003" w:tentative="1">
+      <w:start w:val="1"/>
+      <w:numFmt w:val="bullet"/>
+      <w:lvlText w:val="o"/>
+      <w:lvlJc w:val="left"/>
+      <w:pPr>
+        <w:ind w:left="5760" w:hanging="360"/>
+      </w:pPr>
+      <w:rPr>
+        <w:rFonts w:ascii="Courier New" w:hAnsi="Courier New" w:cs="Courier New" w:hint="default"/>
+      </w:rPr>
+    </w:lvl>
+    <w:lvl w:ilvl="8" w:tplc="08160005" w:tentative="1">
+      <w:start w:val="1"/>
+      <w:numFmt w:val="bullet"/>
+      <w:lvlText w:val=""/>
+      <w:lvlJc w:val="left"/>
+      <w:pPr>
+        <w:ind w:left="6480" w:hanging="360"/>
+      </w:pPr>
+      <w:rPr>
+        <w:rFonts w:ascii="Wingdings" w:hAnsi="Wingdings" w:hint="default"/>
+      </w:rPr>
+    </w:lvl>
+  </w:abstractNum>
+  <w:abstractNum w:abstractNumId="2" w15:restartNumberingAfterBreak="0">
+    <w:nsid w:val="20CC5DC9"/>
+    <w:multiLevelType w:val="hybridMultilevel"/>
+    <w:tmpl w:val="AC70EA8C"/>
+    <w:lvl w:ilvl="0" w:tplc="08160001">
+      <w:start w:val="1"/>
+      <w:numFmt w:val="bullet"/>
+      <w:lvlText w:val=""/>
+      <w:lvlJc w:val="left"/>
+      <w:pPr>
+        <w:ind w:left="720" w:hanging="360"/>
+      </w:pPr>
+      <w:rPr>
+        <w:rFonts w:ascii="Symbol" w:hAnsi="Symbol" w:hint="default"/>
+      </w:rPr>
+    </w:lvl>
+    <w:lvl w:ilvl="1" w:tplc="08160003">
+      <w:start w:val="1"/>
+      <w:numFmt w:val="bullet"/>
+      <w:lvlText w:val="o"/>
+      <w:lvlJc w:val="left"/>
+      <w:pPr>
+        <w:ind w:left="1440" w:hanging="360"/>
+      </w:pPr>
+      <w:rPr>
+        <w:rFonts w:ascii="Courier New" w:hAnsi="Courier New" w:cs="Courier New" w:hint="default"/>
+      </w:rPr>
+    </w:lvl>
+    <w:lvl w:ilvl="2" w:tplc="08160001">
+      <w:start w:val="1"/>
+      <w:numFmt w:val="bullet"/>
+      <w:lvlText w:val=""/>
+      <w:lvlJc w:val="left"/>
+      <w:pPr>
+        <w:ind w:left="2160" w:hanging="360"/>
+      </w:pPr>
+      <w:rPr>
+        <w:rFonts w:ascii="Symbol" w:hAnsi="Symbol" w:hint="default"/>
+      </w:rPr>
+    </w:lvl>
+    <w:lvl w:ilvl="3" w:tplc="08160001">
+      <w:start w:val="1"/>
+      <w:numFmt w:val="bullet"/>
+      <w:lvlText w:val=""/>
+      <w:lvlJc w:val="left"/>
+      <w:pPr>
+        <w:ind w:left="2880" w:hanging="360"/>
+      </w:pPr>
+      <w:rPr>
+        <w:rFonts w:ascii="Symbol" w:hAnsi="Symbol" w:hint="default"/>
+      </w:rPr>
+    </w:lvl>
+    <w:lvl w:ilvl="4" w:tplc="08160003" w:tentative="1">
+      <w:start w:val="1"/>
+      <w:numFmt w:val="bullet"/>
+      <w:lvlText w:val="o"/>
+      <w:lvlJc w:val="left"/>
+      <w:pPr>
+        <w:ind w:left="3600" w:hanging="360"/>
+      </w:pPr>
+      <w:rPr>
+        <w:rFonts w:ascii="Courier New" w:hAnsi="Courier New" w:cs="Courier New" w:hint="default"/>
+      </w:rPr>
+    </w:lvl>
+    <w:lvl w:ilvl="5" w:tplc="08160005" w:tentative="1">
+      <w:start w:val="1"/>
+      <w:numFmt w:val="bullet"/>
+      <w:lvlText w:val=""/>
+      <w:lvlJc w:val="left"/>
+      <w:pPr>
+        <w:ind w:left="4320" w:hanging="360"/>
+      </w:pPr>
+      <w:rPr>
+        <w:rFonts w:ascii="Wingdings" w:hAnsi="Wingdings" w:hint="default"/>
+      </w:rPr>
+    </w:lvl>
+    <w:lvl w:ilvl="6" w:tplc="08160001" w:tentative="1">
+      <w:start w:val="1"/>
+      <w:numFmt w:val="bullet"/>
+      <w:lvlText w:val=""/>
+      <w:lvlJc w:val="left"/>
+      <w:pPr>
+        <w:ind w:left="5040" w:hanging="360"/>
+      </w:pPr>
+      <w:rPr>
+        <w:rFonts w:ascii="Symbol" w:hAnsi="Symbol" w:hint="default"/>
+      </w:rPr>
+    </w:lvl>
+    <w:lvl w:ilvl="7" w:tplc="08160003" w:tentative="1">
+      <w:start w:val="1"/>
+      <w:numFmt w:val="bullet"/>
+      <w:lvlText w:val="o"/>
+      <w:lvlJc w:val="left"/>
+      <w:pPr>
+        <w:ind w:left="5760" w:hanging="360"/>
+      </w:pPr>
+      <w:rPr>
+        <w:rFonts w:ascii="Courier New" w:hAnsi="Courier New" w:cs="Courier New" w:hint="default"/>
+      </w:rPr>
+    </w:lvl>
+    <w:lvl w:ilvl="8" w:tplc="08160005" w:tentative="1">
+      <w:start w:val="1"/>
+      <w:numFmt w:val="bullet"/>
+      <w:lvlText w:val=""/>
+      <w:lvlJc w:val="left"/>
+      <w:pPr>
+        <w:ind w:left="6480" w:hanging="360"/>
+      </w:pPr>
+      <w:rPr>
+        <w:rFonts w:ascii="Wingdings" w:hAnsi="Wingdings" w:hint="default"/>
+      </w:rPr>
+    </w:lvl>
+  </w:abstractNum>
+  <w:abstractNum w:abstractNumId="3" w15:restartNumberingAfterBreak="0">
     <w:nsid w:val="20D94A5E"/>
     <w:multiLevelType w:val="hybridMultilevel"/>
     <w:tmpl w:val="F6CA5CEC"/>
@@ -3884,7 +4423,7 @@
       </w:rPr>
     </w:lvl>
   </w:abstractNum>
-  <w:abstractNum w:abstractNumId="2" w15:restartNumberingAfterBreak="0">
+  <w:abstractNum w:abstractNumId="4" w15:restartNumberingAfterBreak="0">
     <w:nsid w:val="3BAE4A54"/>
     <w:multiLevelType w:val="hybridMultilevel"/>
     <w:tmpl w:val="7F30E684"/>
@@ -3997,7 +4536,120 @@
       </w:rPr>
     </w:lvl>
   </w:abstractNum>
-  <w:abstractNum w:abstractNumId="3" w15:restartNumberingAfterBreak="0">
+  <w:abstractNum w:abstractNumId="5" w15:restartNumberingAfterBreak="0">
+    <w:nsid w:val="4D561204"/>
+    <w:multiLevelType w:val="hybridMultilevel"/>
+    <w:tmpl w:val="A6602384"/>
+    <w:lvl w:ilvl="0" w:tplc="08160001">
+      <w:start w:val="1"/>
+      <w:numFmt w:val="bullet"/>
+      <w:lvlText w:val=""/>
+      <w:lvlJc w:val="left"/>
+      <w:pPr>
+        <w:ind w:left="720" w:hanging="360"/>
+      </w:pPr>
+      <w:rPr>
+        <w:rFonts w:ascii="Symbol" w:hAnsi="Symbol" w:hint="default"/>
+      </w:rPr>
+    </w:lvl>
+    <w:lvl w:ilvl="1" w:tplc="08160001">
+      <w:start w:val="1"/>
+      <w:numFmt w:val="bullet"/>
+      <w:lvlText w:val=""/>
+      <w:lvlJc w:val="left"/>
+      <w:pPr>
+        <w:ind w:left="1440" w:hanging="360"/>
+      </w:pPr>
+      <w:rPr>
+        <w:rFonts w:ascii="Symbol" w:hAnsi="Symbol" w:hint="default"/>
+      </w:rPr>
+    </w:lvl>
+    <w:lvl w:ilvl="2" w:tplc="08160001">
+      <w:start w:val="1"/>
+      <w:numFmt w:val="bullet"/>
+      <w:lvlText w:val=""/>
+      <w:lvlJc w:val="left"/>
+      <w:pPr>
+        <w:ind w:left="2160" w:hanging="360"/>
+      </w:pPr>
+      <w:rPr>
+        <w:rFonts w:ascii="Symbol" w:hAnsi="Symbol" w:hint="default"/>
+      </w:rPr>
+    </w:lvl>
+    <w:lvl w:ilvl="3" w:tplc="08160001">
+      <w:start w:val="1"/>
+      <w:numFmt w:val="bullet"/>
+      <w:lvlText w:val=""/>
+      <w:lvlJc w:val="left"/>
+      <w:pPr>
+        <w:ind w:left="2880" w:hanging="360"/>
+      </w:pPr>
+      <w:rPr>
+        <w:rFonts w:ascii="Symbol" w:hAnsi="Symbol" w:hint="default"/>
+      </w:rPr>
+    </w:lvl>
+    <w:lvl w:ilvl="4" w:tplc="08160003" w:tentative="1">
+      <w:start w:val="1"/>
+      <w:numFmt w:val="bullet"/>
+      <w:lvlText w:val="o"/>
+      <w:lvlJc w:val="left"/>
+      <w:pPr>
+        <w:ind w:left="3600" w:hanging="360"/>
+      </w:pPr>
+      <w:rPr>
+        <w:rFonts w:ascii="Courier New" w:hAnsi="Courier New" w:cs="Courier New" w:hint="default"/>
+      </w:rPr>
+    </w:lvl>
+    <w:lvl w:ilvl="5" w:tplc="08160005" w:tentative="1">
+      <w:start w:val="1"/>
+      <w:numFmt w:val="bullet"/>
+      <w:lvlText w:val=""/>
+      <w:lvlJc w:val="left"/>
+      <w:pPr>
+        <w:ind w:left="4320" w:hanging="360"/>
+      </w:pPr>
+      <w:rPr>
+        <w:rFonts w:ascii="Wingdings" w:hAnsi="Wingdings" w:hint="default"/>
+      </w:rPr>
+    </w:lvl>
+    <w:lvl w:ilvl="6" w:tplc="08160001" w:tentative="1">
+      <w:start w:val="1"/>
+      <w:numFmt w:val="bullet"/>
+      <w:lvlText w:val=""/>
+      <w:lvlJc w:val="left"/>
+      <w:pPr>
+        <w:ind w:left="5040" w:hanging="360"/>
+      </w:pPr>
+      <w:rPr>
+        <w:rFonts w:ascii="Symbol" w:hAnsi="Symbol" w:hint="default"/>
+      </w:rPr>
+    </w:lvl>
+    <w:lvl w:ilvl="7" w:tplc="08160003" w:tentative="1">
+      <w:start w:val="1"/>
+      <w:numFmt w:val="bullet"/>
+      <w:lvlText w:val="o"/>
+      <w:lvlJc w:val="left"/>
+      <w:pPr>
+        <w:ind w:left="5760" w:hanging="360"/>
+      </w:pPr>
+      <w:rPr>
+        <w:rFonts w:ascii="Courier New" w:hAnsi="Courier New" w:cs="Courier New" w:hint="default"/>
+      </w:rPr>
+    </w:lvl>
+    <w:lvl w:ilvl="8" w:tplc="08160005" w:tentative="1">
+      <w:start w:val="1"/>
+      <w:numFmt w:val="bullet"/>
+      <w:lvlText w:val=""/>
+      <w:lvlJc w:val="left"/>
+      <w:pPr>
+        <w:ind w:left="6480" w:hanging="360"/>
+      </w:pPr>
+      <w:rPr>
+        <w:rFonts w:ascii="Wingdings" w:hAnsi="Wingdings" w:hint="default"/>
+      </w:rPr>
+    </w:lvl>
+  </w:abstractNum>
+  <w:abstractNum w:abstractNumId="6" w15:restartNumberingAfterBreak="0">
     <w:nsid w:val="53BF11DF"/>
     <w:multiLevelType w:val="hybridMultilevel"/>
     <w:tmpl w:val="672C6F62"/>
@@ -4110,7 +4762,7 @@
       </w:rPr>
     </w:lvl>
   </w:abstractNum>
-  <w:abstractNum w:abstractNumId="4" w15:restartNumberingAfterBreak="0">
+  <w:abstractNum w:abstractNumId="7" w15:restartNumberingAfterBreak="0">
     <w:nsid w:val="5BEB0DF6"/>
     <w:multiLevelType w:val="hybridMultilevel"/>
     <w:tmpl w:val="9578A8B8"/>
@@ -4227,16 +4879,25 @@
     <w:abstractNumId w:val="0"/>
   </w:num>
   <w:num w:numId="2">
+    <w:abstractNumId w:val="7"/>
+  </w:num>
+  <w:num w:numId="3">
+    <w:abstractNumId w:val="3"/>
+  </w:num>
+  <w:num w:numId="4">
+    <w:abstractNumId w:val="6"/>
+  </w:num>
+  <w:num w:numId="5">
     <w:abstractNumId w:val="4"/>
   </w:num>
-  <w:num w:numId="3">
+  <w:num w:numId="6">
+    <w:abstractNumId w:val="2"/>
+  </w:num>
+  <w:num w:numId="7">
+    <w:abstractNumId w:val="5"/>
+  </w:num>
+  <w:num w:numId="8">
     <w:abstractNumId w:val="1"/>
-  </w:num>
-  <w:num w:numId="4">
-    <w:abstractNumId w:val="3"/>
-  </w:num>
-  <w:num w:numId="5">
-    <w:abstractNumId w:val="2"/>
   </w:num>
 </w:numbering>
 </file>
@@ -4980,7 +5641,7 @@
 </file>
 
 <file path=customXml/itemProps1.xml><?xml version="1.0" encoding="utf-8"?>
-<ds:datastoreItem xmlns:ds="http://schemas.openxmlformats.org/officeDocument/2006/customXml" ds:itemID="{A7BB54C8-4F61-4ADD-955D-234A0307D6AE}">
+<ds:datastoreItem xmlns:ds="http://schemas.openxmlformats.org/officeDocument/2006/customXml" ds:itemID="{FA8D2438-EC6A-463C-8AA1-B5ADB56B0F43}">
   <ds:schemaRefs>
     <ds:schemaRef ds:uri="http://schemas.openxmlformats.org/officeDocument/2006/bibliography"/>
   </ds:schemaRefs>

</xml_diff>